<commit_message>
roman excercises and PA assignment 6
</commit_message>
<xml_diff>
--- a/fisiii/lab/ireport/PSP Interim Report Plan Summary.docx
+++ b/fisiii/lab/ireport/PSP Interim Report Plan Summary.docx
@@ -57,12 +57,6 @@
         <w:gridCol w:w="1744"/>
       </w:tblGrid>
       <w:tr>
-        <w:tblPrEx>
-          <w:tblCellMar>
-            <w:top w:w="0" w:type="dxa"/>
-            <w:bottom w:w="0" w:type="dxa"/>
-          </w:tblCellMar>
-        </w:tblPrEx>
         <w:trPr>
           <w:cantSplit/>
           <w:trHeight w:val="360"/>
@@ -161,12 +155,6 @@
         </w:tc>
       </w:tr>
       <w:tr>
-        <w:tblPrEx>
-          <w:tblCellMar>
-            <w:top w:w="0" w:type="dxa"/>
-            <w:bottom w:w="0" w:type="dxa"/>
-          </w:tblCellMar>
-        </w:tblPrEx>
         <w:trPr>
           <w:cantSplit/>
           <w:trHeight w:val="350"/>
@@ -258,12 +246,6 @@
         </w:tc>
       </w:tr>
       <w:tr>
-        <w:tblPrEx>
-          <w:tblCellMar>
-            <w:top w:w="0" w:type="dxa"/>
-            <w:bottom w:w="0" w:type="dxa"/>
-          </w:tblCellMar>
-        </w:tblPrEx>
         <w:trPr>
           <w:cantSplit/>
           <w:trHeight w:val="350"/>
@@ -298,8 +280,6 @@
             <w:pPr>
               <w:widowControl/>
             </w:pPr>
-            <w:bookmarkStart w:id="0" w:name="_GoBack"/>
-            <w:bookmarkEnd w:id="0"/>
           </w:p>
         </w:tc>
         <w:tc>
@@ -375,7 +355,7 @@
     </w:p>
     <w:p>
       <w:pPr>
-        <w:pStyle w:val="Blocktext"/>
+        <w:pStyle w:val="BlockText1"/>
         <w:widowControl/>
       </w:pPr>
     </w:p>
@@ -402,12 +382,6 @@
         <w:gridCol w:w="1538"/>
       </w:tblGrid>
       <w:tr>
-        <w:tblPrEx>
-          <w:tblCellMar>
-            <w:top w:w="0" w:type="dxa"/>
-            <w:bottom w:w="0" w:type="dxa"/>
-          </w:tblCellMar>
-        </w:tblPrEx>
         <w:trPr>
           <w:cantSplit/>
         </w:trPr>
@@ -537,12 +511,6 @@
         </w:tc>
       </w:tr>
       <w:tr>
-        <w:tblPrEx>
-          <w:tblCellMar>
-            <w:top w:w="0" w:type="dxa"/>
-            <w:bottom w:w="0" w:type="dxa"/>
-          </w:tblCellMar>
-        </w:tblPrEx>
         <w:trPr>
           <w:cantSplit/>
         </w:trPr>
@@ -612,6 +580,9 @@
             <w:pPr>
               <w:widowControl/>
             </w:pPr>
+            <w:r>
+              <w:t>10</w:t>
+            </w:r>
           </w:p>
         </w:tc>
         <w:tc>
@@ -670,12 +641,6 @@
         </w:tc>
       </w:tr>
       <w:tr>
-        <w:tblPrEx>
-          <w:tblCellMar>
-            <w:top w:w="0" w:type="dxa"/>
-            <w:bottom w:w="0" w:type="dxa"/>
-          </w:tblCellMar>
-        </w:tblPrEx>
         <w:trPr>
           <w:cantSplit/>
         </w:trPr>
@@ -745,6 +710,9 @@
             <w:pPr>
               <w:widowControl/>
             </w:pPr>
+            <w:r>
+              <w:t>17</w:t>
+            </w:r>
           </w:p>
         </w:tc>
         <w:tc>
@@ -803,12 +771,6 @@
         </w:tc>
       </w:tr>
       <w:tr>
-        <w:tblPrEx>
-          <w:tblCellMar>
-            <w:top w:w="0" w:type="dxa"/>
-            <w:bottom w:w="0" w:type="dxa"/>
-          </w:tblCellMar>
-        </w:tblPrEx>
         <w:trPr>
           <w:cantSplit/>
         </w:trPr>
@@ -924,12 +886,6 @@
         </w:tc>
       </w:tr>
       <w:tr>
-        <w:tblPrEx>
-          <w:tblCellMar>
-            <w:top w:w="0" w:type="dxa"/>
-            <w:bottom w:w="0" w:type="dxa"/>
-          </w:tblCellMar>
-        </w:tblPrEx>
         <w:trPr>
           <w:cantSplit/>
         </w:trPr>
@@ -1065,12 +1021,6 @@
         <w:gridCol w:w="1710"/>
       </w:tblGrid>
       <w:tr>
-        <w:tblPrEx>
-          <w:tblCellMar>
-            <w:top w:w="0" w:type="dxa"/>
-            <w:bottom w:w="0" w:type="dxa"/>
-          </w:tblCellMar>
-        </w:tblPrEx>
         <w:trPr>
           <w:cantSplit/>
         </w:trPr>
@@ -1144,12 +1094,6 @@
         </w:tc>
       </w:tr>
       <w:tr>
-        <w:tblPrEx>
-          <w:tblCellMar>
-            <w:top w:w="0" w:type="dxa"/>
-            <w:bottom w:w="0" w:type="dxa"/>
-          </w:tblCellMar>
-        </w:tblPrEx>
         <w:trPr>
           <w:cantSplit/>
         </w:trPr>
@@ -1219,16 +1163,13 @@
             <w:pPr>
               <w:widowControl/>
             </w:pPr>
+            <w:r>
+              <w:t>0:16</w:t>
+            </w:r>
           </w:p>
         </w:tc>
       </w:tr>
       <w:tr>
-        <w:tblPrEx>
-          <w:tblCellMar>
-            <w:top w:w="0" w:type="dxa"/>
-            <w:bottom w:w="0" w:type="dxa"/>
-          </w:tblCellMar>
-        </w:tblPrEx>
         <w:trPr>
           <w:cantSplit/>
         </w:trPr>
@@ -1298,16 +1239,13 @@
             <w:pPr>
               <w:widowControl/>
             </w:pPr>
+            <w:r>
+              <w:t>0:47</w:t>
+            </w:r>
           </w:p>
         </w:tc>
       </w:tr>
       <w:tr>
-        <w:tblPrEx>
-          <w:tblCellMar>
-            <w:top w:w="0" w:type="dxa"/>
-            <w:bottom w:w="0" w:type="dxa"/>
-          </w:tblCellMar>
-        </w:tblPrEx>
         <w:trPr>
           <w:cantSplit/>
         </w:trPr>
@@ -1377,16 +1315,13 @@
             <w:pPr>
               <w:widowControl/>
             </w:pPr>
+            <w:r>
+              <w:t>1:09</w:t>
+            </w:r>
           </w:p>
         </w:tc>
       </w:tr>
       <w:tr>
-        <w:tblPrEx>
-          <w:tblCellMar>
-            <w:top w:w="0" w:type="dxa"/>
-            <w:bottom w:w="0" w:type="dxa"/>
-          </w:tblCellMar>
-        </w:tblPrEx>
         <w:trPr>
           <w:cantSplit/>
         </w:trPr>
@@ -1456,16 +1391,13 @@
             <w:pPr>
               <w:widowControl/>
             </w:pPr>
+            <w:r>
+              <w:t>0:02</w:t>
+            </w:r>
           </w:p>
         </w:tc>
       </w:tr>
       <w:tr>
-        <w:tblPrEx>
-          <w:tblCellMar>
-            <w:top w:w="0" w:type="dxa"/>
-            <w:bottom w:w="0" w:type="dxa"/>
-          </w:tblCellMar>
-        </w:tblPrEx>
         <w:trPr>
           <w:cantSplit/>
         </w:trPr>
@@ -1534,11 +1466,17 @@
             <w:pPr>
               <w:widowControl/>
             </w:pPr>
+            <w:r>
+              <w:t>2:14</w:t>
+            </w:r>
           </w:p>
         </w:tc>
       </w:tr>
     </w:tbl>
-    <w:p/>
+    <w:p>
+      <w:bookmarkStart w:id="0" w:name="_GoBack"/>
+      <w:bookmarkEnd w:id="0"/>
+    </w:p>
     <w:sectPr>
       <w:pgSz w:w="12240" w:h="15840"/>
       <w:pgMar w:top="1440" w:right="1440" w:bottom="1440" w:left="1440" w:header="708" w:footer="708" w:gutter="0"/>
@@ -1985,15 +1923,15 @@
     <w:semiHidden/>
     <w:unhideWhenUsed/>
   </w:style>
-  <w:style w:type="paragraph" w:customStyle="1" w:styleId="Blocktext">
-    <w:name w:val="Block text"/>
+  <w:style w:type="paragraph" w:customStyle="1" w:styleId="BlockText1">
+    <w:name w:val="Block Text1"/>
     <w:basedOn w:val="Normal"/>
     <w:rsid w:val="009D1457"/>
   </w:style>
   <w:style w:type="paragraph" w:customStyle="1" w:styleId="Continuedtablelabel">
     <w:name w:val="Continued table label"/>
     <w:basedOn w:val="Normal"/>
-    <w:next w:val="Blocktext"/>
+    <w:next w:val="BlockText1"/>
     <w:rsid w:val="009D1457"/>
     <w:rPr>
       <w:b/>

</xml_diff>